<commit_message>
Updated as of June 2019
</commit_message>
<xml_diff>
--- a/HANDS GUI.docx
+++ b/HANDS GUI.docx
@@ -4,12 +4,7 @@
   <w:body>
     <w:p>
       <w:r>
-        <w:t>Case-E (GR</w:t>
-      </w:r>
-      <w:bookmarkStart w:id="0" w:name="_GoBack"/>
-      <w:bookmarkEnd w:id="0"/>
-      <w:r>
-        <w:t>DHD HANDS Case management program)</w:t>
+        <w:t>Case-E (GRDHD HANDS Case management program)</w:t>
       </w:r>
       <w:r>
         <w:t xml:space="preserve"> Developed by Kyle Ross</w:t>
@@ -32,6 +27,11 @@
       </w:r>
     </w:p>
     <w:p>
+      <w:r>
+        <w:t>The GUI, as of Version 3.1, will check if its process is running, and activate that process rather than launch itself.</w:t>
+      </w:r>
+    </w:p>
+    <w:p>
       <w:pPr>
         <w:pStyle w:val="Heading1"/>
       </w:pPr>
@@ -66,6 +66,15 @@
       </w:r>
       <w:r>
         <w:t xml:space="preserve"> .exe.</w:t>
+      </w:r>
+      <w:r>
+        <w:t xml:space="preserve"> The readme file has been broken into </w:t>
+      </w:r>
+      <w:r>
+        <w:t>three versions, readme – worker, readme – data entry, readme – supervisor.</w:t>
+      </w:r>
+      <w:r>
+        <w:t xml:space="preserve"> Each version of the GUI checks its own readme file.</w:t>
       </w:r>
       <w:r>
         <w:br/>
@@ -80,13 +89,8 @@
         <w:t>GUI</w:t>
       </w:r>
       <w:r>
-        <w:t xml:space="preserve"> Version </w:t>
-      </w:r>
-      <w:proofErr w:type="spellStart"/>
-      <w:r>
-        <w:t>x.x</w:t>
-      </w:r>
-      <w:proofErr w:type="spellEnd"/>
+        <w:t xml:space="preserve"> Version x.x</w:t>
+      </w:r>
     </w:p>
     <w:p>
       <w:pPr>
@@ -172,7 +176,10 @@
         <w:t xml:space="preserve"> </w:t>
       </w:r>
       <w:r>
-        <w:t>needs corrections, supervision, to data entry, to supervisor, visits completed, work in progress)</w:t>
+        <w:t>needs corrections,</w:t>
+      </w:r>
+      <w:r>
+        <w:t xml:space="preserve"> to data entry, to supervisor, visits completed, work in progress)</w:t>
       </w:r>
     </w:p>
     <w:p>
@@ -260,6 +267,7 @@
         <w:pStyle w:val="Heading4"/>
       </w:pPr>
       <w:r>
+        <w:lastRenderedPageBreak/>
         <w:t>ASQ3/SE</w:t>
       </w:r>
     </w:p>
@@ -268,15 +276,7 @@
         <w:t xml:space="preserve">The ASQ3/SE button changes the form </w:t>
       </w:r>
       <w:r>
-        <w:t>location to view the ASQ forms (c:\users\%username%\documents\hands\forms\</w:t>
-      </w:r>
-      <w:proofErr w:type="spellStart"/>
-      <w:r>
-        <w:t>asq</w:t>
-      </w:r>
-      <w:proofErr w:type="spellEnd"/>
-      <w:r>
-        <w:t>\language)</w:t>
+        <w:t>location to view the ASQ forms (c:\users\%username%\documents\hands\forms\asq\language)</w:t>
       </w:r>
     </w:p>
     <w:p>
@@ -300,7 +300,6 @@
         <w:pStyle w:val="Heading4"/>
       </w:pPr>
       <w:r>
-        <w:lastRenderedPageBreak/>
         <w:t>Refresh</w:t>
       </w:r>
     </w:p>
@@ -356,7 +355,16 @@
     </w:p>
     <w:p>
       <w:r>
-        <w:t>The delete button deletes the currently selected label.</w:t>
+        <w:t>The delete button</w:t>
+      </w:r>
+      <w:r>
+        <w:t xml:space="preserve"> displays a confirmation window, then</w:t>
+      </w:r>
+      <w:r>
+        <w:t xml:space="preserve"> delet</w:t>
+      </w:r>
+      <w:r>
+        <w:t>es the currently selected label if yes is pressed.</w:t>
       </w:r>
     </w:p>
     <w:p>
@@ -389,23 +397,7 @@
     <w:p>
       <w:r>
         <w:tab/>
-        <w:t xml:space="preserve">PDF file: copies the selected form into the “work in progress” folder, uses the selected date and label to rename the file (date </w:t>
-      </w:r>
-      <w:proofErr w:type="spellStart"/>
-      <w:r>
-        <w:t>lastname</w:t>
-      </w:r>
-      <w:proofErr w:type="spellEnd"/>
-      <w:r>
-        <w:t xml:space="preserve">, </w:t>
-      </w:r>
-      <w:proofErr w:type="spellStart"/>
-      <w:r>
-        <w:t>firstname</w:t>
-      </w:r>
-      <w:proofErr w:type="spellEnd"/>
-      <w:r>
-        <w:t>, mi – formname.pdf)</w:t>
+        <w:t>PDF file: copies the selected form into the “work in progress” folder, uses the selected date and label to rename the file (date lastname, firstname, mi – formname.pdf)</w:t>
       </w:r>
     </w:p>
     <w:p>
@@ -435,15 +427,7 @@
         <w:pStyle w:val="Heading4"/>
       </w:pPr>
       <w:r>
-        <w:t xml:space="preserve">Forms </w:t>
-      </w:r>
-      <w:proofErr w:type="gramStart"/>
-      <w:r>
-        <w:t>In</w:t>
-      </w:r>
-      <w:proofErr w:type="gramEnd"/>
-      <w:r>
-        <w:t xml:space="preserve"> Progress</w:t>
+        <w:t>Forms In Progress</w:t>
       </w:r>
     </w:p>
     <w:p>
@@ -560,13 +544,32 @@
     </w:p>
     <w:p>
       <w:r>
+        <w:t xml:space="preserve">Uses file execute to launch the supervision file stored in </w:t>
+      </w:r>
+      <w:r>
+        <w:t>\\server\hands\employee</w:t>
+      </w:r>
+      <w:r>
+        <w:t xml:space="preserve"> folders\*username*\supervision\in progress\supplement form a.pdf</w:t>
+      </w:r>
+    </w:p>
+    <w:p>
+      <w:pPr>
+        <w:pStyle w:val="Heading4"/>
+      </w:pPr>
+      <w:r>
+        <w:t>Surveys to Sign</w:t>
+      </w:r>
+    </w:p>
+    <w:p>
+      <w:r>
         <w:t xml:space="preserve">Opens the </w:t>
       </w:r>
       <w:r>
         <w:t>“</w:t>
       </w:r>
       <w:r>
-        <w:t>supervision</w:t>
+        <w:t>surveys to sign</w:t>
       </w:r>
       <w:r>
         <w:t>”</w:t>
@@ -583,7 +586,8 @@
         <w:pStyle w:val="Heading4"/>
       </w:pPr>
       <w:r>
-        <w:t>Surveys to Sign</w:t>
+        <w:lastRenderedPageBreak/>
+        <w:t>Visit Completed Signature Form</w:t>
       </w:r>
     </w:p>
     <w:p>
@@ -594,7 +598,7 @@
         <w:t>“</w:t>
       </w:r>
       <w:r>
-        <w:t>surveys to sign</w:t>
+        <w:t>visit completed</w:t>
       </w:r>
       <w:r>
         <w:t>”</w:t>
@@ -611,7 +615,7 @@
         <w:pStyle w:val="Heading4"/>
       </w:pPr>
       <w:r>
-        <w:t>Visit Completed Signature Form</w:t>
+        <w:t>Caseload</w:t>
       </w:r>
     </w:p>
     <w:p>
@@ -622,7 +626,7 @@
         <w:t>“</w:t>
       </w:r>
       <w:r>
-        <w:t>visit completed</w:t>
+        <w:t>caseload</w:t>
       </w:r>
       <w:r>
         <w:t>”</w:t>
@@ -639,7 +643,7 @@
         <w:pStyle w:val="Heading4"/>
       </w:pPr>
       <w:r>
-        <w:t>Caseload</w:t>
+        <w:t>Import</w:t>
       </w:r>
     </w:p>
     <w:p>
@@ -650,7 +654,7 @@
         <w:t>“</w:t>
       </w:r>
       <w:r>
-        <w:t>caseload</w:t>
+        <w:t>import</w:t>
       </w:r>
       <w:r>
         <w:t>”</w:t>
@@ -667,7 +671,7 @@
         <w:pStyle w:val="Heading4"/>
       </w:pPr>
       <w:r>
-        <w:t>Import</w:t>
+        <w:t>Activities</w:t>
       </w:r>
     </w:p>
     <w:p>
@@ -678,7 +682,7 @@
         <w:t>“</w:t>
       </w:r>
       <w:r>
-        <w:t>import</w:t>
+        <w:t>activities</w:t>
       </w:r>
       <w:r>
         <w:t>”</w:t>
@@ -695,8 +699,7 @@
         <w:pStyle w:val="Heading4"/>
       </w:pPr>
       <w:r>
-        <w:lastRenderedPageBreak/>
-        <w:t>Activities</w:t>
+        <w:t>Goals</w:t>
       </w:r>
     </w:p>
     <w:p>
@@ -707,7 +710,7 @@
         <w:t>“</w:t>
       </w:r>
       <w:r>
-        <w:t>activities</w:t>
+        <w:t>goals</w:t>
       </w:r>
       <w:r>
         <w:t>”</w:t>
@@ -724,7 +727,7 @@
         <w:pStyle w:val="Heading4"/>
       </w:pPr>
       <w:r>
-        <w:t>Goals</w:t>
+        <w:t>Handouts</w:t>
       </w:r>
     </w:p>
     <w:p>
@@ -735,7 +738,7 @@
         <w:t>“</w:t>
       </w:r>
       <w:r>
-        <w:t>goals</w:t>
+        <w:t>handouts</w:t>
       </w:r>
       <w:r>
         <w:t>”</w:t>
@@ -749,34 +752,6 @@
     </w:p>
     <w:p>
       <w:pPr>
-        <w:pStyle w:val="Heading4"/>
-      </w:pPr>
-      <w:r>
-        <w:t>Handouts</w:t>
-      </w:r>
-    </w:p>
-    <w:p>
-      <w:r>
-        <w:t xml:space="preserve">Opens the </w:t>
-      </w:r>
-      <w:r>
-        <w:t>“</w:t>
-      </w:r>
-      <w:r>
-        <w:t>handouts</w:t>
-      </w:r>
-      <w:r>
-        <w:t>”</w:t>
-      </w:r>
-      <w:r>
-        <w:t xml:space="preserve"> </w:t>
-      </w:r>
-      <w:r>
-        <w:t>GUI</w:t>
-      </w:r>
-    </w:p>
-    <w:p>
-      <w:pPr>
         <w:pStyle w:val="Heading2"/>
       </w:pPr>
       <w:r>
@@ -842,23 +817,7 @@
         <w:t>Guide</w:t>
       </w:r>
       <w:r>
-        <w:t>line of mm-</w:t>
-      </w:r>
-      <w:proofErr w:type="spellStart"/>
-      <w:r>
-        <w:t>dd</w:t>
-      </w:r>
-      <w:proofErr w:type="spellEnd"/>
-      <w:r>
-        <w:t>-</w:t>
-      </w:r>
-      <w:proofErr w:type="spellStart"/>
-      <w:r>
-        <w:t>yyyy</w:t>
-      </w:r>
-      <w:proofErr w:type="spellEnd"/>
-      <w:r>
-        <w:t>.</w:t>
+        <w:t>line of mm-dd-yyyy.</w:t>
       </w:r>
       <w:r>
         <w:br/>
@@ -960,6 +919,7 @@
         <w:pStyle w:val="Heading2"/>
       </w:pPr>
       <w:r>
+        <w:lastRenderedPageBreak/>
         <w:t>Charts</w:t>
       </w:r>
     </w:p>
@@ -1010,7 +970,6 @@
         <w:pStyle w:val="Heading3"/>
       </w:pPr>
       <w:r>
-        <w:lastRenderedPageBreak/>
         <w:t>Buttons</w:t>
       </w:r>
     </w:p>
@@ -1030,23 +989,7 @@
         <w:t>Guide</w:t>
       </w:r>
       <w:r>
-        <w:t xml:space="preserve">line of </w:t>
-      </w:r>
-      <w:proofErr w:type="spellStart"/>
-      <w:r>
-        <w:t>lastname</w:t>
-      </w:r>
-      <w:proofErr w:type="spellEnd"/>
-      <w:r>
-        <w:t xml:space="preserve">, </w:t>
-      </w:r>
-      <w:proofErr w:type="spellStart"/>
-      <w:r>
-        <w:t>firstname</w:t>
-      </w:r>
-      <w:proofErr w:type="spellEnd"/>
-      <w:r>
-        <w:t xml:space="preserve"> – code.</w:t>
+        <w:t>line of lastname, firstname – code.</w:t>
       </w:r>
     </w:p>
     <w:p>
@@ -1095,13 +1038,8 @@
         <w:t xml:space="preserve"> with the path including the selected </w:t>
       </w:r>
       <w:r>
-        <w:t>folder</w:t>
-      </w:r>
-      <w:proofErr w:type="gramStart"/>
-      <w:r>
-        <w:t>:</w:t>
-      </w:r>
-      <w:proofErr w:type="gramEnd"/>
+        <w:t>folder:</w:t>
+      </w:r>
       <w:r>
         <w:br/>
       </w:r>
@@ -1193,23 +1131,7 @@
         <w:t>Guide</w:t>
       </w:r>
       <w:r>
-        <w:t xml:space="preserve">line of role – </w:t>
-      </w:r>
-      <w:proofErr w:type="spellStart"/>
-      <w:r>
-        <w:t>lastname</w:t>
-      </w:r>
-      <w:proofErr w:type="spellEnd"/>
-      <w:r>
-        <w:t xml:space="preserve">, </w:t>
-      </w:r>
-      <w:proofErr w:type="spellStart"/>
-      <w:r>
-        <w:t>firstname</w:t>
-      </w:r>
-      <w:proofErr w:type="spellEnd"/>
-      <w:r>
-        <w:t xml:space="preserve">. When ok </w:t>
+        <w:t xml:space="preserve">line of role – lastname, firstname. When ok </w:t>
       </w:r>
       <w:r>
         <w:t>is clicked, it will rename the selected folder.</w:t>
@@ -1436,6 +1358,7 @@
         <w:pStyle w:val="Heading3"/>
       </w:pPr>
       <w:r>
+        <w:lastRenderedPageBreak/>
         <w:t>Lists</w:t>
       </w:r>
     </w:p>
@@ -1455,7 +1378,6 @@
         <w:pStyle w:val="Heading3"/>
       </w:pPr>
       <w:r>
-        <w:lastRenderedPageBreak/>
         <w:t>Buttons</w:t>
       </w:r>
     </w:p>
@@ -1497,15 +1419,7 @@
         <w:t>The Select</w:t>
       </w:r>
       <w:r>
-        <w:t xml:space="preserve"> button on the quaternary charts will use the default program to open the selected file using the </w:t>
-      </w:r>
-      <w:proofErr w:type="spellStart"/>
-      <w:r>
-        <w:t>shellexecute</w:t>
-      </w:r>
-      <w:proofErr w:type="spellEnd"/>
-      <w:r>
-        <w:t xml:space="preserve"> command.</w:t>
+        <w:t xml:space="preserve"> button on the quaternary charts will use the default program to open the selected file using the shellexecute command.</w:t>
       </w:r>
     </w:p>
     <w:p>
@@ -1583,23 +1497,7 @@
         <w:t>Guide</w:t>
       </w:r>
       <w:r>
-        <w:t>line of mm-</w:t>
-      </w:r>
-      <w:proofErr w:type="spellStart"/>
-      <w:r>
-        <w:t>dd</w:t>
-      </w:r>
-      <w:proofErr w:type="spellEnd"/>
-      <w:r>
-        <w:t>-</w:t>
-      </w:r>
-      <w:proofErr w:type="spellStart"/>
-      <w:r>
-        <w:t>yyyy</w:t>
-      </w:r>
-      <w:proofErr w:type="spellEnd"/>
-      <w:r>
-        <w:t>.</w:t>
+        <w:t>line of mm-dd-yyyy.</w:t>
       </w:r>
       <w:r>
         <w:br/>
@@ -1639,15 +1537,7 @@
     </w:p>
     <w:p>
       <w:r>
-        <w:t xml:space="preserve">The open button uses the </w:t>
-      </w:r>
-      <w:proofErr w:type="spellStart"/>
-      <w:r>
-        <w:t>shellexecute</w:t>
-      </w:r>
-      <w:proofErr w:type="spellEnd"/>
-      <w:r>
-        <w:t xml:space="preserve"> command to open the selected file in the default program</w:t>
+        <w:t>The open button uses the shellexecute command to open the selected file in the default program</w:t>
       </w:r>
     </w:p>
     <w:p>
@@ -1708,15 +1598,7 @@
     </w:p>
     <w:p>
       <w:r>
-        <w:t xml:space="preserve">The select button uses the </w:t>
-      </w:r>
-      <w:proofErr w:type="spellStart"/>
-      <w:r>
-        <w:t>shellexecute</w:t>
-      </w:r>
-      <w:proofErr w:type="spellEnd"/>
-      <w:r>
-        <w:t xml:space="preserve"> command to open the selected file in the default program</w:t>
+        <w:t>The select button uses the shellexecute command to open the selected file in the default program</w:t>
       </w:r>
     </w:p>
     <w:p>
@@ -1796,15 +1678,7 @@
     </w:p>
     <w:p>
       <w:r>
-        <w:t xml:space="preserve">The open button uses the </w:t>
-      </w:r>
-      <w:proofErr w:type="spellStart"/>
-      <w:r>
-        <w:t>shellexecute</w:t>
-      </w:r>
-      <w:proofErr w:type="spellEnd"/>
-      <w:r>
-        <w:t xml:space="preserve"> command to open the selected file in the default program</w:t>
+        <w:t>The open button uses the shellexecute command to open the selected file in the default program</w:t>
       </w:r>
     </w:p>
     <w:p>
@@ -2023,15 +1897,7 @@
         <w:t>\\server</w:t>
       </w:r>
       <w:r>
-        <w:t>\hands\caseloads\%username%\caseload archive\</w:t>
-      </w:r>
-      <w:proofErr w:type="gramStart"/>
-      <w:r>
-        <w:t>YEAR ,</w:t>
-      </w:r>
-      <w:proofErr w:type="gramEnd"/>
-      <w:r>
-        <w:t xml:space="preserve"> where YEAR is the selected item)</w:t>
+        <w:t>\hands\caseloads\%username%\caseload archive\YEAR , where YEAR is the selected item)</w:t>
       </w:r>
       <w:r>
         <w:t>. If it is a file, it is opened using the shell execute command which opens in the default program for that file type.</w:t>
@@ -2097,23 +1963,7 @@
     </w:p>
     <w:p>
       <w:r>
-        <w:t xml:space="preserve">The search button creates an </w:t>
-      </w:r>
-      <w:proofErr w:type="spellStart"/>
-      <w:r>
-        <w:t>inputbox</w:t>
-      </w:r>
-      <w:proofErr w:type="spellEnd"/>
-      <w:r>
-        <w:t xml:space="preserve">. When ok is pressed on the </w:t>
-      </w:r>
-      <w:proofErr w:type="spellStart"/>
-      <w:r>
-        <w:t>inputbox</w:t>
-      </w:r>
-      <w:proofErr w:type="spellEnd"/>
-      <w:r>
-        <w:t>, the label list is cleared and repopulated with the value of the input box surrounded by wildcards, matching the input string to any available text.</w:t>
+        <w:t>The search button creates an inputbox. When ok is pressed on the inputbox, the label list is cleared and repopulated with the value of the input box surrounded by wildcards, matching the input string to any available text.</w:t>
       </w:r>
     </w:p>
     <w:p>
@@ -2139,15 +1989,7 @@
     </w:p>
     <w:p>
       <w:r>
-        <w:t>The import button will take the selected file from the import folder, move it to the work in progress folder (</w:t>
-      </w:r>
-      <w:proofErr w:type="gramStart"/>
-      <w:r>
-        <w:t>..</w:t>
-      </w:r>
-      <w:proofErr w:type="gramEnd"/>
-      <w:r>
-        <w:t>\hands\work in progress) and rename it to the standardized naming convention using the selected label, form type, and date.</w:t>
+        <w:t>The import button will take the selected file from the import folder, move it to the work in progress folder (..\hands\work in progress) and rename it to the standardized naming convention using the selected label, form type, and date.</w:t>
       </w:r>
     </w:p>
     <w:p>
@@ -2255,15 +2097,7 @@
         <w:t xml:space="preserve"> of the selected file</w:t>
       </w:r>
       <w:r>
-        <w:t xml:space="preserve"> before the type of goal (</w:t>
-      </w:r>
-      <w:proofErr w:type="spellStart"/>
-      <w:r>
-        <w:t>eg</w:t>
-      </w:r>
-      <w:proofErr w:type="spellEnd"/>
-      <w:r>
-        <w:t>. Test, Test T - Completed family goal</w:t>
+        <w:t xml:space="preserve"> before the type of goal (eg. Test, Test T - Completed family goal</w:t>
       </w:r>
       <w:r>
         <w:t>.pdf</w:t>
@@ -2390,23 +2224,7 @@
     </w:p>
     <w:p>
       <w:r>
-        <w:t xml:space="preserve">Create label button launches the </w:t>
-      </w:r>
-      <w:proofErr w:type="spellStart"/>
-      <w:r>
-        <w:t>labelcreate</w:t>
-      </w:r>
-      <w:proofErr w:type="spellEnd"/>
-      <w:r>
-        <w:t xml:space="preserve"> function, which compiles the data from the input fields into an .</w:t>
-      </w:r>
-      <w:proofErr w:type="spellStart"/>
-      <w:r>
-        <w:t>fdf</w:t>
-      </w:r>
-      <w:proofErr w:type="spellEnd"/>
-      <w:r>
-        <w:t xml:space="preserve"> file for storage. </w:t>
+        <w:t xml:space="preserve">Create label button launches the labelcreate function, which compiles the data from the input fields into an .fdf file for storage. </w:t>
       </w:r>
     </w:p>
     <w:p>
@@ -2458,23 +2276,7 @@
         <w:t>GUI</w:t>
       </w:r>
       <w:r>
-        <w:t xml:space="preserve">. The first, leftmost list, titled “Workers”, </w:t>
-      </w:r>
-      <w:proofErr w:type="gramStart"/>
-      <w:r>
-        <w:t>Lists</w:t>
-      </w:r>
-      <w:proofErr w:type="gramEnd"/>
-      <w:r>
-        <w:t xml:space="preserve"> the contents of the \\server\hands\employee folders directory (</w:t>
-      </w:r>
-      <w:proofErr w:type="spellStart"/>
-      <w:r>
-        <w:t>eg</w:t>
-      </w:r>
-      <w:proofErr w:type="spellEnd"/>
-      <w:r>
-        <w:t>. A lists of the workers). The second list, the rightmost list displays a corresponding count of the \\server\hands\Worker*\to data directory</w:t>
+        <w:t>. The first, leftmost list, titled “Workers”, Lists the contents of the \\server\hands\employee folders directory (eg. A lists of the workers). The second list, the rightmost list displays a corresponding count of the \\server\hands\Worker*\to data directory</w:t>
       </w:r>
       <w:r>
         <w:t>.</w:t>
@@ -2658,15 +2460,7 @@
         <w:t>\\server</w:t>
       </w:r>
       <w:r>
-        <w:t>\hands\caseloads\*worker*\</w:t>
-      </w:r>
-      <w:proofErr w:type="gramStart"/>
-      <w:r>
-        <w:t>caseload.xlsx  (</w:t>
-      </w:r>
-      <w:proofErr w:type="gramEnd"/>
-      <w:r>
-        <w:t xml:space="preserve">doesn’t have to be an excel file, that is just what was in use at this writing – file type is a variable in the main window in each Main </w:t>
+        <w:t xml:space="preserve">\hands\caseloads\*worker*\caseload.xlsx  (doesn’t have to be an excel file, that is just what was in use at this writing – file type is a variable in the main window in each Main </w:t>
       </w:r>
       <w:r>
         <w:t>GUI</w:t>
@@ -2849,21 +2643,13 @@
         <w:t>\\server</w:t>
       </w:r>
       <w:r>
-        <w:t>\hands\caseloads\*worker*\</w:t>
-      </w:r>
-      <w:proofErr w:type="gramStart"/>
-      <w:r>
-        <w:t>caseload.</w:t>
+        <w:t>\hands\caseloads\*worker*\caseload.</w:t>
       </w:r>
       <w:r>
         <w:t>xlsx</w:t>
       </w:r>
       <w:r>
-        <w:t xml:space="preserve">  (</w:t>
-      </w:r>
-      <w:proofErr w:type="gramEnd"/>
-      <w:r>
-        <w:t>doesn’t have to be a</w:t>
+        <w:t xml:space="preserve">  (doesn’t have to be a</w:t>
       </w:r>
       <w:r>
         <w:t>n</w:t>
@@ -2900,39 +2686,7 @@
         <w:t>Guide</w:t>
       </w:r>
       <w:r>
-        <w:t xml:space="preserve"> “mm-</w:t>
-      </w:r>
-      <w:proofErr w:type="spellStart"/>
-      <w:r>
-        <w:t>dd</w:t>
-      </w:r>
-      <w:proofErr w:type="spellEnd"/>
-      <w:r>
-        <w:t>-</w:t>
-      </w:r>
-      <w:proofErr w:type="spellStart"/>
-      <w:r>
-        <w:t>yyyy</w:t>
-      </w:r>
-      <w:proofErr w:type="spellEnd"/>
-      <w:r>
-        <w:t xml:space="preserve"> </w:t>
-      </w:r>
-      <w:proofErr w:type="spellStart"/>
-      <w:r>
-        <w:t>lastname</w:t>
-      </w:r>
-      <w:proofErr w:type="spellEnd"/>
-      <w:r>
-        <w:t xml:space="preserve">, </w:t>
-      </w:r>
-      <w:proofErr w:type="spellStart"/>
-      <w:r>
-        <w:t>firstname</w:t>
-      </w:r>
-      <w:proofErr w:type="spellEnd"/>
-      <w:r>
-        <w:t xml:space="preserve"> – form”. When OK is pressed, it will rename the selected file to the string t</w:t>
+        <w:t xml:space="preserve"> “mm-dd-yyyy lastname, firstname – form”. When OK is pressed, it will rename the selected file to the string t</w:t>
       </w:r>
       <w:r>
         <w:t>hat was given to the input box, with .pdf appended to the end.</w:t>
@@ -2998,15 +2752,7 @@
     </w:p>
     <w:p>
       <w:r>
-        <w:t xml:space="preserve">Saves the worker and selected file as variables and passes them onto the </w:t>
-      </w:r>
-      <w:proofErr w:type="spellStart"/>
-      <w:r>
-        <w:t>DataSurveySign</w:t>
-      </w:r>
-      <w:proofErr w:type="spellEnd"/>
-      <w:r>
-        <w:t xml:space="preserve"> </w:t>
+        <w:t xml:space="preserve">Saves the worker and selected file as variables and passes them onto the DataSurveySign </w:t>
       </w:r>
       <w:r>
         <w:t>GUI</w:t>
@@ -3073,23 +2819,7 @@
         <w:t>Guide</w:t>
       </w:r>
       <w:r>
-        <w:t xml:space="preserve">line of </w:t>
-      </w:r>
-      <w:proofErr w:type="spellStart"/>
-      <w:r>
-        <w:t>lastname</w:t>
-      </w:r>
-      <w:proofErr w:type="spellEnd"/>
-      <w:r>
-        <w:t xml:space="preserve">, </w:t>
-      </w:r>
-      <w:proofErr w:type="spellStart"/>
-      <w:r>
-        <w:t>firstname</w:t>
-      </w:r>
-      <w:proofErr w:type="spellEnd"/>
-      <w:r>
-        <w:t xml:space="preserve"> – code.</w:t>
+        <w:t>line of lastname, firstname – code.</w:t>
       </w:r>
     </w:p>
     <w:p>
@@ -3126,13 +2856,8 @@
         <w:t>GUI</w:t>
       </w:r>
       <w:r>
-        <w:t xml:space="preserve"> with the path including the selected folder</w:t>
-      </w:r>
-      <w:proofErr w:type="gramStart"/>
-      <w:r>
-        <w:t>:</w:t>
-      </w:r>
-      <w:proofErr w:type="gramEnd"/>
+        <w:t xml:space="preserve"> with the path including the selected folder:</w:t>
+      </w:r>
       <w:r>
         <w:br/>
       </w:r>
@@ -3214,23 +2939,7 @@
         <w:t>Guide</w:t>
       </w:r>
       <w:r>
-        <w:t xml:space="preserve">line of role – </w:t>
-      </w:r>
-      <w:proofErr w:type="spellStart"/>
-      <w:r>
-        <w:t>lastname</w:t>
-      </w:r>
-      <w:proofErr w:type="spellEnd"/>
-      <w:r>
-        <w:t xml:space="preserve">, </w:t>
-      </w:r>
-      <w:proofErr w:type="spellStart"/>
-      <w:r>
-        <w:t>firstname</w:t>
-      </w:r>
-      <w:proofErr w:type="spellEnd"/>
-      <w:r>
-        <w:t>. When ok is clicked, it will rename the selected folder.</w:t>
+        <w:t>line of role – lastname, firstname. When ok is clicked, it will rename the selected folder.</w:t>
       </w:r>
     </w:p>
     <w:p>
@@ -3499,15 +3208,7 @@
         <w:t>The Select</w:t>
       </w:r>
       <w:r>
-        <w:t xml:space="preserve"> button on the quaternary charts will use the default program to open the selected file using the </w:t>
-      </w:r>
-      <w:proofErr w:type="spellStart"/>
-      <w:r>
-        <w:t>shellexecute</w:t>
-      </w:r>
-      <w:proofErr w:type="spellEnd"/>
-      <w:r>
-        <w:t xml:space="preserve"> command.</w:t>
+        <w:t xml:space="preserve"> button on the quaternary charts will use the default program to open the selected file using the shellexecute command.</w:t>
       </w:r>
     </w:p>
     <w:p>
@@ -3610,7 +3311,16 @@
     </w:p>
     <w:p>
       <w:r>
-        <w:t>The delete button deletes the currently selected label.</w:t>
+        <w:t>The delete button</w:t>
+      </w:r>
+      <w:r>
+        <w:t xml:space="preserve"> displays a confirmation window, then</w:t>
+      </w:r>
+      <w:r>
+        <w:t xml:space="preserve"> delet</w:t>
+      </w:r>
+      <w:r>
+        <w:t>es the currently selected label if yes is pressed.</w:t>
       </w:r>
     </w:p>
     <w:p>
@@ -3640,15 +3350,7 @@
         <w:t>GUI</w:t>
       </w:r>
       <w:r>
-        <w:t xml:space="preserve"> displays the HANDS workers. (</w:t>
-      </w:r>
-      <w:proofErr w:type="gramStart"/>
-      <w:r>
-        <w:t>populated</w:t>
-      </w:r>
-      <w:proofErr w:type="gramEnd"/>
-      <w:r>
-        <w:t xml:space="preserve"> from </w:t>
+        <w:t xml:space="preserve"> displays the HANDS workers. (populated from </w:t>
       </w:r>
       <w:r>
         <w:t>\\server</w:t>
@@ -3751,30 +3453,30 @@
     </w:p>
     <w:p>
       <w:r>
-        <w:t xml:space="preserve">Create label button launches the </w:t>
-      </w:r>
-      <w:proofErr w:type="spellStart"/>
-      <w:r>
-        <w:t>labelcreate</w:t>
-      </w:r>
-      <w:proofErr w:type="spellEnd"/>
-      <w:r>
-        <w:t xml:space="preserve"> function, which compiles the data from the input fields into an .</w:t>
-      </w:r>
-      <w:proofErr w:type="spellStart"/>
-      <w:r>
-        <w:t>fdf</w:t>
-      </w:r>
-      <w:proofErr w:type="spellEnd"/>
-      <w:r>
-        <w:t xml:space="preserve"> file for storage. </w:t>
-      </w:r>
-    </w:p>
-    <w:p>
-      <w:pPr>
-        <w:pStyle w:val="Heading4"/>
-      </w:pPr>
-      <w:r>
+        <w:t xml:space="preserve">Create label button launches the labelcreate function, which compiles the data from the input fields into an .fdf file for storage. </w:t>
+      </w:r>
+    </w:p>
+    <w:p>
+      <w:pPr>
+        <w:pStyle w:val="Heading4"/>
+      </w:pPr>
+      <w:r>
+        <w:t>Edit</w:t>
+      </w:r>
+    </w:p>
+    <w:p>
+      <w:r>
+        <w:t>The Edit button uses shell execute to launch the selected label in the default program (preferably notepad)</w:t>
+      </w:r>
+      <w:bookmarkStart w:id="0" w:name="_GoBack"/>
+      <w:bookmarkEnd w:id="0"/>
+    </w:p>
+    <w:p>
+      <w:pPr>
+        <w:pStyle w:val="Heading4"/>
+      </w:pPr>
+      <w:r>
+        <w:lastRenderedPageBreak/>
         <w:t>Cancel</w:t>
       </w:r>
     </w:p>
@@ -3788,11 +3490,406 @@
         <w:pStyle w:val="Heading1"/>
       </w:pPr>
       <w:r>
+        <w:t xml:space="preserve">Supervisor </w:t>
+      </w:r>
+      <w:r>
+        <w:t>GUI</w:t>
+      </w:r>
+    </w:p>
+    <w:p>
+      <w:pPr>
+        <w:pStyle w:val="Heading2"/>
+      </w:pPr>
+      <w:r>
+        <w:t>Main Window</w:t>
+      </w:r>
+    </w:p>
+    <w:p>
+      <w:pPr>
+        <w:pStyle w:val="Heading3"/>
+      </w:pPr>
+      <w:r>
+        <w:t>Lists</w:t>
+      </w:r>
+    </w:p>
+    <w:p>
+      <w:r>
+        <w:t xml:space="preserve">There are two lists on the Supervisor Main Window. The first list displays workers as they are displayed in </w:t>
+      </w:r>
+      <w:r>
+        <w:t>\\server\hands\employee</w:t>
+      </w:r>
+      <w:r>
+        <w:t xml:space="preserve"> folders. The second list displays a count of the \To Supervisor, \needs correction, \to data, and \work in progress locations for each worker in the first list.</w:t>
+      </w:r>
+    </w:p>
+    <w:p>
+      <w:pPr>
+        <w:pStyle w:val="Heading3"/>
+      </w:pPr>
+      <w:r>
+        <w:t>Buttons</w:t>
+      </w:r>
+    </w:p>
+    <w:p>
+      <w:pPr>
+        <w:pStyle w:val="Heading4"/>
+      </w:pPr>
+      <w:r>
+        <w:t>Open “To Supervisor”</w:t>
+      </w:r>
+    </w:p>
+    <w:p>
+      <w:r>
+        <w:t>Saves the selected worker as a v</w:t>
+      </w:r>
+      <w:r>
+        <w:t>ariable, then opens the “To Supervisor</w:t>
+      </w:r>
+      <w:r>
+        <w:t xml:space="preserve">” </w:t>
+      </w:r>
+      <w:r>
+        <w:t>GUI</w:t>
+      </w:r>
+      <w:r>
+        <w:t>.</w:t>
+      </w:r>
+    </w:p>
+    <w:p>
+      <w:pPr>
+        <w:pStyle w:val="Heading4"/>
+      </w:pPr>
+      <w:r>
+        <w:t>Open “Needs Correction”</w:t>
+      </w:r>
+    </w:p>
+    <w:p>
+      <w:r>
+        <w:t>Saves the selected worker as a v</w:t>
+      </w:r>
+      <w:r>
+        <w:t>ariable, then opens the “Needs Corrections</w:t>
+      </w:r>
+      <w:r>
+        <w:t xml:space="preserve">” </w:t>
+      </w:r>
+      <w:r>
+        <w:t>GUI</w:t>
+      </w:r>
+      <w:r>
+        <w:t>.</w:t>
+      </w:r>
+    </w:p>
+    <w:p>
+      <w:pPr>
+        <w:pStyle w:val="Heading4"/>
+      </w:pPr>
+      <w:r>
+        <w:t>Supervision</w:t>
+      </w:r>
+    </w:p>
+    <w:p>
+      <w:r>
+        <w:t>Saves the selected worker as a v</w:t>
+      </w:r>
+      <w:r>
+        <w:t>ariable, then opens the “Supervision</w:t>
+      </w:r>
+      <w:r>
+        <w:t xml:space="preserve">” </w:t>
+      </w:r>
+      <w:r>
+        <w:t>GUI</w:t>
+      </w:r>
+      <w:r>
+        <w:t>.</w:t>
+      </w:r>
+    </w:p>
+    <w:p>
+      <w:pPr>
+        <w:pStyle w:val="Heading4"/>
+      </w:pPr>
+      <w:r>
+        <w:t>Import</w:t>
+      </w:r>
+    </w:p>
+    <w:p>
+      <w:r>
+        <w:t xml:space="preserve">Launches the Import </w:t>
+      </w:r>
+      <w:r>
+        <w:t>GUI</w:t>
+      </w:r>
+    </w:p>
+    <w:p>
+      <w:pPr>
+        <w:pStyle w:val="Heading4"/>
+      </w:pPr>
+      <w:r>
+        <w:t>Open Charts</w:t>
+      </w:r>
+    </w:p>
+    <w:p>
+      <w:r>
+        <w:t xml:space="preserve">Opens the “charts” </w:t>
+      </w:r>
+      <w:r>
+        <w:t>GUI</w:t>
+      </w:r>
+    </w:p>
+    <w:p>
+      <w:pPr>
+        <w:pStyle w:val="Heading4"/>
+      </w:pPr>
+      <w:r>
+        <w:t>Caseload</w:t>
+      </w:r>
+    </w:p>
+    <w:p>
+      <w:r>
+        <w:t>Saves the selected worker as a variable, then opens the Caseload GUI</w:t>
+      </w:r>
+    </w:p>
+    <w:p>
+      <w:pPr>
+        <w:pStyle w:val="Heading4"/>
+      </w:pPr>
+      <w:r>
+        <w:t>Open “Completed</w:t>
+      </w:r>
+      <w:r>
+        <w:t xml:space="preserve"> Visits</w:t>
+      </w:r>
+      <w:r>
+        <w:t>”</w:t>
+      </w:r>
+    </w:p>
+    <w:p>
+      <w:r>
+        <w:t>Saves the selected worker as a variable, the opens the Completed Visits GUI</w:t>
+      </w:r>
+    </w:p>
+    <w:p>
+      <w:pPr>
+        <w:pStyle w:val="Heading4"/>
+      </w:pPr>
+      <w:r>
+        <w:t>Supervisor Folder</w:t>
+      </w:r>
+    </w:p>
+    <w:p>
+      <w:r>
+        <w:t>Opens the \\server\hands\supervisor in Windows Explorer.</w:t>
+      </w:r>
+    </w:p>
+    <w:p>
+      <w:pPr>
+        <w:pStyle w:val="Heading4"/>
+      </w:pPr>
+      <w:r>
+        <w:t>Open “To Data”</w:t>
+      </w:r>
+    </w:p>
+    <w:p>
+      <w:r>
+        <w:t xml:space="preserve">Saves the selected worker as a variable, then opens the “To Data” </w:t>
+      </w:r>
+      <w:r>
+        <w:t>GUI</w:t>
+      </w:r>
+    </w:p>
+    <w:p>
+      <w:pPr>
+        <w:pStyle w:val="Heading4"/>
+      </w:pPr>
+      <w:r>
+        <w:t>“Completed Visits Archive”</w:t>
+      </w:r>
+    </w:p>
+    <w:p>
+      <w:r>
+        <w:t>Saves the selected worker as a variable, then opens the “Completed Visits Archive” GUI</w:t>
+      </w:r>
+    </w:p>
+    <w:p>
+      <w:pPr>
+        <w:pStyle w:val="Heading4"/>
+      </w:pPr>
+      <w:r>
+        <w:t>Create New User</w:t>
+      </w:r>
+    </w:p>
+    <w:p>
+      <w:r>
+        <w:t>Runs the HANDSuserfolders.cmd file from \\server\hands.</w:t>
+      </w:r>
+    </w:p>
+    <w:p>
+      <w:pPr>
+        <w:pStyle w:val="Heading2"/>
+      </w:pPr>
+      <w:r>
+        <w:t>To Supervisor</w:t>
+      </w:r>
+    </w:p>
+    <w:p>
+      <w:pPr>
+        <w:pStyle w:val="Heading3"/>
+      </w:pPr>
+      <w:r>
+        <w:t>Lists</w:t>
+      </w:r>
+    </w:p>
+    <w:p>
+      <w:r>
+        <w:t xml:space="preserve">There is one list in the “to Supervisor” GUI. It displays the contents of </w:t>
+      </w:r>
+      <w:r>
+        <w:t>\\server\hands\employee</w:t>
+      </w:r>
+      <w:r>
+        <w:t xml:space="preserve"> folders\*worker*\to supervisor</w:t>
+      </w:r>
+    </w:p>
+    <w:p>
+      <w:r>
+        <w:t>Worker variable is set when a worker is selected on the main window</w:t>
+      </w:r>
+      <w:r>
+        <w:t>.</w:t>
+      </w:r>
+    </w:p>
+    <w:p>
+      <w:pPr>
+        <w:pStyle w:val="Heading3"/>
+      </w:pPr>
+      <w:r>
         <w:lastRenderedPageBreak/>
-        <w:t xml:space="preserve">Supervisor </w:t>
-      </w:r>
-      <w:r>
-        <w:t>GUI</w:t>
+        <w:t>Buttons</w:t>
+      </w:r>
+    </w:p>
+    <w:p>
+      <w:pPr>
+        <w:pStyle w:val="Heading4"/>
+      </w:pPr>
+      <w:r>
+        <w:t>File to Chart</w:t>
+      </w:r>
+    </w:p>
+    <w:p>
+      <w:r>
+        <w:t xml:space="preserve">Caches the selected file as a variable and launches the “Chart File” </w:t>
+      </w:r>
+      <w:r>
+        <w:t>GUI</w:t>
+      </w:r>
+      <w:r>
+        <w:t>.</w:t>
+      </w:r>
+    </w:p>
+    <w:p>
+      <w:pPr>
+        <w:pStyle w:val="Heading4"/>
+      </w:pPr>
+      <w:r>
+        <w:t>Open</w:t>
+      </w:r>
+    </w:p>
+    <w:p>
+      <w:r>
+        <w:t>Opens the selected file in the windows default program.</w:t>
+      </w:r>
+      <w:r>
+        <w:br/>
+      </w:r>
+      <w:r>
+        <w:t>\\server</w:t>
+      </w:r>
+      <w:r>
+        <w:t>\hands\*worker*\to data\*file*</w:t>
+      </w:r>
+    </w:p>
+    <w:p>
+      <w:pPr>
+        <w:pStyle w:val="Heading4"/>
+      </w:pPr>
+      <w:r>
+        <w:t>Send to Corrections</w:t>
+      </w:r>
+    </w:p>
+    <w:p>
+      <w:r>
+        <w:t xml:space="preserve">Moves the selected file to the </w:t>
+      </w:r>
+      <w:r>
+        <w:t>\\server\hands\employee</w:t>
+      </w:r>
+      <w:r>
+        <w:t xml:space="preserve"> folders\</w:t>
+      </w:r>
+      <w:r>
+        <w:t>*worker*\</w:t>
+      </w:r>
+      <w:r>
+        <w:t>needs correction directory, then clears and refreshes the list.</w:t>
+      </w:r>
+    </w:p>
+    <w:p>
+      <w:pPr>
+        <w:pStyle w:val="Heading4"/>
+      </w:pPr>
+      <w:r>
+        <w:t>Sent to Data Entry</w:t>
+      </w:r>
+    </w:p>
+    <w:p>
+      <w:r>
+        <w:t xml:space="preserve">Moves the selected file to the </w:t>
+      </w:r>
+      <w:r>
+        <w:t>\\server\hands\employee</w:t>
+      </w:r>
+      <w:r>
+        <w:t xml:space="preserve"> folders\</w:t>
+      </w:r>
+      <w:r>
+        <w:t>*worker*\to</w:t>
+      </w:r>
+      <w:r>
+        <w:t xml:space="preserve"> data directory, then clears and refreshes the list.</w:t>
+      </w:r>
+    </w:p>
+    <w:p>
+      <w:pPr>
+        <w:pStyle w:val="Heading4"/>
+      </w:pPr>
+      <w:r>
+        <w:t>Submit Survey to Worker for Signature</w:t>
+      </w:r>
+    </w:p>
+    <w:p>
+      <w:r>
+        <w:t>Saves the worker and selected file as variables and passes them onto the SurveySign GUI.</w:t>
+      </w:r>
+    </w:p>
+    <w:p>
+      <w:pPr>
+        <w:pStyle w:val="Heading4"/>
+      </w:pPr>
+      <w:r>
+        <w:t>Rename File</w:t>
+      </w:r>
+    </w:p>
+    <w:p>
+      <w:r>
+        <w:t xml:space="preserve">Prompts with an input box and provides the format </w:t>
+      </w:r>
+      <w:r>
+        <w:t>guide</w:t>
+      </w:r>
+      <w:r>
+        <w:t xml:space="preserve"> “mm-dd-yyyy lastname, firstname – form”. When OK is pressed, it will rename the selected file to the string that was given to the input box, with .pdf appended to the end.</w:t>
       </w:r>
     </w:p>
     <w:p>
@@ -3800,7 +3897,7 @@
         <w:pStyle w:val="Heading2"/>
       </w:pPr>
       <w:r>
-        <w:t>Main Window</w:t>
+        <w:t>Needs Corrections</w:t>
       </w:r>
     </w:p>
     <w:p>
@@ -3813,13 +3910,18 @@
     </w:p>
     <w:p>
       <w:r>
-        <w:t xml:space="preserve">There are two lists on the Supervisor Main Window. The first list displays workers as they are displayed in </w:t>
+        <w:t xml:space="preserve">There is one list in the needs corrections GUI. It lists the contents of the </w:t>
       </w:r>
       <w:r>
         <w:t>\\server\hands\employee</w:t>
       </w:r>
       <w:r>
-        <w:t xml:space="preserve"> folders. The second list displays a count of the \To Supervisor, \needs correction, \to data, and \work in progress locations for each worker in the first list.</w:t>
+        <w:t xml:space="preserve"> folders\*worker*\needs corrections directory.</w:t>
+      </w:r>
+    </w:p>
+    <w:p>
+      <w:r>
+        <w:t>The worker variable is saved from the selection on the main window.</w:t>
       </w:r>
     </w:p>
     <w:p>
@@ -3835,18 +3937,41 @@
         <w:pStyle w:val="Heading4"/>
       </w:pPr>
       <w:r>
-        <w:t>Open “To Supervisor”</w:t>
-      </w:r>
-    </w:p>
-    <w:p>
-      <w:r>
-        <w:t>Saves the selected worker as a v</w:t>
-      </w:r>
-      <w:r>
-        <w:t>ariable, then opens the “To Supervisor</w:t>
-      </w:r>
-      <w:r>
-        <w:t xml:space="preserve">” </w:t>
+        <w:t>Open</w:t>
+      </w:r>
+    </w:p>
+    <w:p>
+      <w:r>
+        <w:t>The open button uses the file execute command to open the selected file in the Windows Default Program.</w:t>
+      </w:r>
+    </w:p>
+    <w:p>
+      <w:pPr>
+        <w:pStyle w:val="Heading2"/>
+      </w:pPr>
+      <w:r>
+        <w:t>Supervision</w:t>
+      </w:r>
+    </w:p>
+    <w:p>
+      <w:pPr>
+        <w:pStyle w:val="Heading2"/>
+      </w:pPr>
+      <w:r>
+        <w:t>Import</w:t>
+      </w:r>
+    </w:p>
+    <w:p>
+      <w:pPr>
+        <w:pStyle w:val="Heading3"/>
+      </w:pPr>
+      <w:r>
+        <w:t>Lists</w:t>
+      </w:r>
+    </w:p>
+    <w:p>
+      <w:r>
+        <w:t xml:space="preserve">There are three lists on the Import </w:t>
       </w:r>
       <w:r>
         <w:t>GUI</w:t>
@@ -3856,172 +3981,72 @@
       </w:r>
     </w:p>
     <w:p>
-      <w:pPr>
-        <w:pStyle w:val="Heading4"/>
-      </w:pPr>
-      <w:r>
-        <w:t>Open “Needs Correction”</w:t>
-      </w:r>
-    </w:p>
-    <w:p>
-      <w:r>
-        <w:t>Saves the selected worker as a v</w:t>
-      </w:r>
-      <w:r>
-        <w:t>ariable, then opens the “Needs Corrections</w:t>
-      </w:r>
-      <w:r>
-        <w:t xml:space="preserve">” </w:t>
-      </w:r>
-      <w:r>
-        <w:t>GUI</w:t>
+      <w:r>
+        <w:t>The top left list, with the title “select file to import” displays the contents of the c:\users\%username%\desktop\import folder.</w:t>
+      </w:r>
+    </w:p>
+    <w:p>
+      <w:r>
+        <w:t>The top right list, with the title “select a Label” displays the contents of the c:\users\%username%\documents\hands\labels folder.</w:t>
+      </w:r>
+    </w:p>
+    <w:p>
+      <w:r>
+        <w:t>The third list is a dynamic list in the form of a drop down box. The list is read from the c:\users\%username%\documents\hands\forms\importforms.txt file</w:t>
+      </w:r>
+    </w:p>
+    <w:p>
+      <w:pPr>
+        <w:pStyle w:val="Heading3"/>
+      </w:pPr>
+      <w:r>
+        <w:lastRenderedPageBreak/>
+        <w:t>Buttons</w:t>
+      </w:r>
+    </w:p>
+    <w:p>
+      <w:pPr>
+        <w:pStyle w:val="Heading4"/>
+      </w:pPr>
+      <w:r>
+        <w:t>Search</w:t>
+      </w:r>
+    </w:p>
+    <w:p>
+      <w:r>
+        <w:t>The search button creates an inputbox. When ok is pressed on the inputbox, the label list is cleared and repopulated with the value of the input box surrounded by wildcards, matching the input string to any available text.</w:t>
+      </w:r>
+    </w:p>
+    <w:p>
+      <w:pPr>
+        <w:pStyle w:val="Heading4"/>
+      </w:pPr>
+      <w:r>
+        <w:t>Select Date</w:t>
+      </w:r>
+    </w:p>
+    <w:p>
+      <w:r>
+        <w:t>The select date is an interactive date picker button.</w:t>
+      </w:r>
+    </w:p>
+    <w:p>
+      <w:pPr>
+        <w:pStyle w:val="Heading4"/>
+      </w:pPr>
+      <w:r>
+        <w:t>Import</w:t>
+      </w:r>
+    </w:p>
+    <w:p>
+      <w:r>
+        <w:t>The import button will take the selected file from the import folder, move it to the work in progress folder (.</w:t>
       </w:r>
       <w:r>
         <w:t>.</w:t>
       </w:r>
-    </w:p>
-    <w:p>
-      <w:pPr>
-        <w:pStyle w:val="Heading4"/>
-      </w:pPr>
-      <w:r>
-        <w:t>Supervision</w:t>
-      </w:r>
-    </w:p>
-    <w:p>
-      <w:r>
-        <w:t>Saves the selected worker as a v</w:t>
-      </w:r>
-      <w:r>
-        <w:t>ariable, then opens the “Supervision</w:t>
-      </w:r>
-      <w:r>
-        <w:t xml:space="preserve">” </w:t>
-      </w:r>
-      <w:r>
-        <w:t>GUI</w:t>
-      </w:r>
-      <w:r>
-        <w:t>.</w:t>
-      </w:r>
-    </w:p>
-    <w:p>
-      <w:pPr>
-        <w:pStyle w:val="Heading4"/>
-      </w:pPr>
-      <w:r>
-        <w:t>Import</w:t>
-      </w:r>
-    </w:p>
-    <w:p>
-      <w:r>
-        <w:t xml:space="preserve">Launches the Import </w:t>
-      </w:r>
-      <w:r>
-        <w:t>GUI</w:t>
-      </w:r>
-    </w:p>
-    <w:p>
-      <w:pPr>
-        <w:pStyle w:val="Heading4"/>
-      </w:pPr>
-      <w:r>
-        <w:t>Open Charts</w:t>
-      </w:r>
-    </w:p>
-    <w:p>
-      <w:r>
-        <w:t xml:space="preserve">Opens the “charts” </w:t>
-      </w:r>
-      <w:r>
-        <w:t>GUI</w:t>
-      </w:r>
-    </w:p>
-    <w:p>
-      <w:pPr>
-        <w:pStyle w:val="Heading4"/>
-      </w:pPr>
-      <w:r>
-        <w:t>Caseload</w:t>
-      </w:r>
-    </w:p>
-    <w:p>
-      <w:r>
-        <w:t>Saves the selected worker as a variable, then opens the Caseload GUI</w:t>
-      </w:r>
-    </w:p>
-    <w:p>
-      <w:pPr>
-        <w:pStyle w:val="Heading4"/>
-      </w:pPr>
-      <w:r>
-        <w:t>Open “Completed</w:t>
-      </w:r>
-      <w:r>
-        <w:t xml:space="preserve"> Visits</w:t>
-      </w:r>
-      <w:r>
-        <w:t>”</w:t>
-      </w:r>
-    </w:p>
-    <w:p>
-      <w:r>
-        <w:t>Saves the selected worker as a variable, the opens the Completed Visits GUI</w:t>
-      </w:r>
-    </w:p>
-    <w:p>
-      <w:pPr>
-        <w:pStyle w:val="Heading4"/>
-      </w:pPr>
-      <w:r>
-        <w:t>Supervisor Folder</w:t>
-      </w:r>
-    </w:p>
-    <w:p>
-      <w:r>
-        <w:t>Opens the \\server\hands\supervisor in Windows Explorer.</w:t>
-      </w:r>
-    </w:p>
-    <w:p>
-      <w:pPr>
-        <w:pStyle w:val="Heading4"/>
-      </w:pPr>
-      <w:r>
-        <w:t>Open “To Data”</w:t>
-      </w:r>
-    </w:p>
-    <w:p>
-      <w:r>
-        <w:t xml:space="preserve">Saves the selected worker as a variable, then opens the “To Data” </w:t>
-      </w:r>
-      <w:r>
-        <w:t>GUI</w:t>
-      </w:r>
-    </w:p>
-    <w:p>
-      <w:pPr>
-        <w:pStyle w:val="Heading4"/>
-      </w:pPr>
-      <w:r>
-        <w:t>“Completed Visits Archive”</w:t>
-      </w:r>
-    </w:p>
-    <w:p>
-      <w:r>
-        <w:t>Saves the selected worker as a variable, then opens the “Completed Visits Archive” GUI</w:t>
-      </w:r>
-    </w:p>
-    <w:p>
-      <w:pPr>
-        <w:pStyle w:val="Heading4"/>
-      </w:pPr>
-      <w:r>
-        <w:t>Create New User</w:t>
-      </w:r>
-    </w:p>
-    <w:p>
-      <w:r>
-        <w:t>Runs the HANDSuserfolders.cmd file from \\server\hands.</w:t>
+      <w:r>
+        <w:t>.\hands\work in progress) and rename it to the standardized naming convention using the selected label, form type, and date.</w:t>
       </w:r>
     </w:p>
     <w:p>
@@ -4029,34 +4054,32 @@
         <w:pStyle w:val="Heading2"/>
       </w:pPr>
       <w:r>
-        <w:t>To Supervisor</w:t>
-      </w:r>
-    </w:p>
-    <w:p>
-      <w:pPr>
-        <w:pStyle w:val="Heading3"/>
-      </w:pPr>
-      <w:r>
-        <w:t>Lists</w:t>
-      </w:r>
-    </w:p>
-    <w:p>
-      <w:r>
-        <w:t xml:space="preserve">There is one list in the “to Supervisor” GUI. It displays the contents of </w:t>
-      </w:r>
-      <w:r>
-        <w:t>\\server\hands\employee</w:t>
-      </w:r>
-      <w:r>
-        <w:t xml:space="preserve"> folders\*worker*\to supervisor</w:t>
-      </w:r>
-    </w:p>
-    <w:p>
-      <w:r>
-        <w:t>Worker variable is set when a worker is selected on the main window</w:t>
-      </w:r>
-      <w:r>
-        <w:t>.</w:t>
+        <w:t>Charts</w:t>
+      </w:r>
+    </w:p>
+    <w:p>
+      <w:pPr>
+        <w:pStyle w:val="Heading3"/>
+      </w:pPr>
+      <w:r>
+        <w:t>List</w:t>
+      </w:r>
+    </w:p>
+    <w:p>
+      <w:r>
+        <w:t xml:space="preserve">There is one list on the charts </w:t>
+      </w:r>
+      <w:r>
+        <w:t>GUI</w:t>
+      </w:r>
+      <w:r>
+        <w:t xml:space="preserve">, and it displays the contents of </w:t>
+      </w:r>
+      <w:r>
+        <w:t>\\server</w:t>
+      </w:r>
+      <w:r>
+        <w:t>\charts</w:t>
       </w:r>
     </w:p>
     <w:p>
@@ -4072,274 +4095,23 @@
         <w:pStyle w:val="Heading4"/>
       </w:pPr>
       <w:r>
-        <w:t>File to Chart</w:t>
-      </w:r>
-    </w:p>
-    <w:p>
-      <w:r>
-        <w:t xml:space="preserve">Caches the selected file as a variable and launches the “Chart File” </w:t>
-      </w:r>
-      <w:r>
-        <w:t>GUI</w:t>
-      </w:r>
-      <w:r>
-        <w:t>.</w:t>
-      </w:r>
-    </w:p>
-    <w:p>
-      <w:pPr>
-        <w:pStyle w:val="Heading4"/>
-      </w:pPr>
-      <w:r>
-        <w:lastRenderedPageBreak/>
-        <w:t>Open</w:t>
-      </w:r>
-    </w:p>
-    <w:p>
-      <w:r>
-        <w:t>Opens the selected file in the windows default program.</w:t>
-      </w:r>
-      <w:r>
-        <w:br/>
-      </w:r>
-      <w:r>
-        <w:t>\\server</w:t>
-      </w:r>
-      <w:r>
-        <w:t>\hands\*worker*\to data\*file*</w:t>
-      </w:r>
-    </w:p>
-    <w:p>
-      <w:pPr>
-        <w:pStyle w:val="Heading4"/>
-      </w:pPr>
-      <w:r>
-        <w:t>Send to Corrections</w:t>
-      </w:r>
-    </w:p>
-    <w:p>
-      <w:r>
-        <w:t xml:space="preserve">Moves the selected file to the </w:t>
-      </w:r>
-      <w:r>
-        <w:t>\\server\hands\employee</w:t>
-      </w:r>
-      <w:r>
-        <w:t xml:space="preserve"> folders\</w:t>
-      </w:r>
-      <w:r>
-        <w:t>*worker*\</w:t>
-      </w:r>
-      <w:r>
-        <w:t>needs correction directory, then clears and refreshes the list.</w:t>
-      </w:r>
-    </w:p>
-    <w:p>
-      <w:pPr>
-        <w:pStyle w:val="Heading4"/>
-      </w:pPr>
-      <w:r>
-        <w:t>Sent to Data Entry</w:t>
-      </w:r>
-    </w:p>
-    <w:p>
-      <w:r>
-        <w:t xml:space="preserve">Moves the selected file to the </w:t>
-      </w:r>
-      <w:r>
-        <w:t>\\server\hands\employee</w:t>
-      </w:r>
-      <w:r>
-        <w:t xml:space="preserve"> folders\</w:t>
-      </w:r>
-      <w:r>
-        <w:t>*worker*\to</w:t>
-      </w:r>
-      <w:r>
-        <w:t xml:space="preserve"> data directory, then clears and refreshes the list.</w:t>
-      </w:r>
-    </w:p>
-    <w:p>
-      <w:pPr>
-        <w:pStyle w:val="Heading4"/>
-      </w:pPr>
-      <w:r>
-        <w:t>Submit Survey to Worker for Signature</w:t>
-      </w:r>
-    </w:p>
-    <w:p>
-      <w:r>
-        <w:t xml:space="preserve">Saves the worker and selected file as variables and passes them onto the </w:t>
-      </w:r>
-      <w:proofErr w:type="spellStart"/>
-      <w:r>
-        <w:t>SurveySign</w:t>
-      </w:r>
-      <w:proofErr w:type="spellEnd"/>
-      <w:r>
-        <w:t xml:space="preserve"> GUI.</w:t>
-      </w:r>
-    </w:p>
-    <w:p>
-      <w:pPr>
-        <w:pStyle w:val="Heading4"/>
-      </w:pPr>
-      <w:r>
-        <w:t>Rename File</w:t>
-      </w:r>
-    </w:p>
-    <w:p>
-      <w:r>
-        <w:t xml:space="preserve">Prompts with an input box and provides the format </w:t>
-      </w:r>
-      <w:r>
-        <w:t>guide</w:t>
-      </w:r>
-      <w:r>
-        <w:t xml:space="preserve"> “mm-</w:t>
-      </w:r>
-      <w:proofErr w:type="spellStart"/>
-      <w:r>
-        <w:t>dd</w:t>
-      </w:r>
-      <w:proofErr w:type="spellEnd"/>
-      <w:r>
-        <w:t>-</w:t>
-      </w:r>
-      <w:proofErr w:type="spellStart"/>
-      <w:r>
-        <w:t>yyyy</w:t>
-      </w:r>
-      <w:proofErr w:type="spellEnd"/>
-      <w:r>
-        <w:t xml:space="preserve"> </w:t>
-      </w:r>
-      <w:proofErr w:type="spellStart"/>
-      <w:r>
-        <w:t>lastname</w:t>
-      </w:r>
-      <w:proofErr w:type="spellEnd"/>
-      <w:r>
-        <w:t xml:space="preserve">, </w:t>
-      </w:r>
-      <w:proofErr w:type="spellStart"/>
-      <w:r>
-        <w:t>firstname</w:t>
-      </w:r>
-      <w:proofErr w:type="spellEnd"/>
-      <w:r>
-        <w:t xml:space="preserve"> – form”. When OK is pressed, it will rename the selected file to the string that was given to the input box, with .pdf appended to the end.</w:t>
-      </w:r>
-    </w:p>
-    <w:p>
-      <w:pPr>
-        <w:pStyle w:val="Heading2"/>
-      </w:pPr>
-      <w:r>
-        <w:t>Needs Corrections</w:t>
-      </w:r>
-    </w:p>
-    <w:p>
-      <w:pPr>
-        <w:pStyle w:val="Heading3"/>
-      </w:pPr>
-      <w:r>
-        <w:t>Lists</w:t>
-      </w:r>
-    </w:p>
-    <w:p>
-      <w:r>
-        <w:t xml:space="preserve">There is one list in the needs corrections GUI. It lists the contents of the </w:t>
-      </w:r>
-      <w:r>
-        <w:t>\\server\hands\employee</w:t>
-      </w:r>
-      <w:r>
-        <w:t xml:space="preserve"> folders\*worker*\needs corrections directory.</w:t>
-      </w:r>
-    </w:p>
-    <w:p>
-      <w:r>
-        <w:t>The worker variable is saved from the selection on the main window.</w:t>
-      </w:r>
-    </w:p>
-    <w:p>
-      <w:pPr>
-        <w:pStyle w:val="Heading3"/>
-      </w:pPr>
-      <w:r>
-        <w:t>Buttons</w:t>
-      </w:r>
-    </w:p>
-    <w:p>
-      <w:pPr>
-        <w:pStyle w:val="Heading4"/>
-      </w:pPr>
-      <w:r>
-        <w:t>Open</w:t>
-      </w:r>
-    </w:p>
-    <w:p>
-      <w:r>
-        <w:t>The open button uses the file execute command to open the selected file in the Windows Default Program.</w:t>
-      </w:r>
-    </w:p>
-    <w:p>
-      <w:pPr>
-        <w:pStyle w:val="Heading2"/>
-      </w:pPr>
-      <w:r>
-        <w:t>Supervision</w:t>
-      </w:r>
-    </w:p>
-    <w:p>
-      <w:pPr>
-        <w:pStyle w:val="Heading2"/>
-      </w:pPr>
-      <w:r>
-        <w:t>Import</w:t>
-      </w:r>
-    </w:p>
-    <w:p>
-      <w:pPr>
-        <w:pStyle w:val="Heading3"/>
-      </w:pPr>
-      <w:r>
-        <w:t>Lists</w:t>
-      </w:r>
-    </w:p>
-    <w:p>
-      <w:r>
-        <w:t xml:space="preserve">There are three lists on the Import </w:t>
-      </w:r>
-      <w:r>
-        <w:t>GUI</w:t>
-      </w:r>
-      <w:r>
-        <w:t>.</w:t>
-      </w:r>
-    </w:p>
-    <w:p>
-      <w:r>
-        <w:t>The top left list, with the title “select file to import” displays the contents of the c:\users\%username%\desktop\import folder.</w:t>
-      </w:r>
-    </w:p>
-    <w:p>
-      <w:r>
-        <w:t>The top right list, with the title “select a Label” displays the contents of the c:\users\%username%\documents\hands\labels folder.</w:t>
-      </w:r>
-    </w:p>
-    <w:p>
-      <w:r>
-        <w:t>The third list is a dynamic list in the form of a drop down box. The list is read from the c:\users\%username%\documents\hands\forms\importforms.txt file</w:t>
-      </w:r>
-    </w:p>
-    <w:p>
-      <w:pPr>
-        <w:pStyle w:val="Heading3"/>
-      </w:pPr>
-      <w:r>
-        <w:t>Buttons</w:t>
+        <w:t>Rename</w:t>
+      </w:r>
+    </w:p>
+    <w:p>
+      <w:r>
+        <w:t xml:space="preserve">Displays an input box with the format </w:t>
+      </w:r>
+      <w:r>
+        <w:t>Guide</w:t>
+      </w:r>
+      <w:r>
+        <w:t>line of lastname, firstname – code.</w:t>
+      </w:r>
+    </w:p>
+    <w:p>
+      <w:r>
+        <w:t>After ok is clicked on the input box, the selected folder is renamed to the input text.</w:t>
       </w:r>
     </w:p>
     <w:p>
@@ -4352,149 +4124,6 @@
     </w:p>
     <w:p>
       <w:r>
-        <w:t xml:space="preserve">The search button creates an </w:t>
-      </w:r>
-      <w:proofErr w:type="spellStart"/>
-      <w:r>
-        <w:t>inputbox</w:t>
-      </w:r>
-      <w:proofErr w:type="spellEnd"/>
-      <w:r>
-        <w:t xml:space="preserve">. When ok is pressed on the </w:t>
-      </w:r>
-      <w:proofErr w:type="spellStart"/>
-      <w:r>
-        <w:t>inputbox</w:t>
-      </w:r>
-      <w:proofErr w:type="spellEnd"/>
-      <w:r>
-        <w:t>, the label list is cleared and repopulated with the value of the input box surrounded by wildcards, matching the input string to any available text.</w:t>
-      </w:r>
-    </w:p>
-    <w:p>
-      <w:pPr>
-        <w:pStyle w:val="Heading4"/>
-      </w:pPr>
-      <w:r>
-        <w:lastRenderedPageBreak/>
-        <w:t>Select Date</w:t>
-      </w:r>
-    </w:p>
-    <w:p>
-      <w:r>
-        <w:t>The select date is an interactive date picker button.</w:t>
-      </w:r>
-    </w:p>
-    <w:p>
-      <w:pPr>
-        <w:pStyle w:val="Heading4"/>
-      </w:pPr>
-      <w:r>
-        <w:t>Import</w:t>
-      </w:r>
-    </w:p>
-    <w:p>
-      <w:r>
-        <w:t>The import button will take the selected file from the import folder, move it to the work in progress folder (.</w:t>
-      </w:r>
-      <w:r>
-        <w:t>.</w:t>
-      </w:r>
-      <w:r>
-        <w:t>.\hands\work in progress) and rename it to the standardized naming convention using the selected label, form type, and date.</w:t>
-      </w:r>
-    </w:p>
-    <w:p>
-      <w:pPr>
-        <w:pStyle w:val="Heading2"/>
-      </w:pPr>
-      <w:r>
-        <w:t>Charts</w:t>
-      </w:r>
-    </w:p>
-    <w:p>
-      <w:pPr>
-        <w:pStyle w:val="Heading3"/>
-      </w:pPr>
-      <w:r>
-        <w:t>List</w:t>
-      </w:r>
-    </w:p>
-    <w:p>
-      <w:r>
-        <w:t xml:space="preserve">There is one list on the charts </w:t>
-      </w:r>
-      <w:r>
-        <w:t>GUI</w:t>
-      </w:r>
-      <w:r>
-        <w:t xml:space="preserve">, and it displays the contents of </w:t>
-      </w:r>
-      <w:r>
-        <w:t>\\server</w:t>
-      </w:r>
-      <w:r>
-        <w:t>\charts</w:t>
-      </w:r>
-    </w:p>
-    <w:p>
-      <w:pPr>
-        <w:pStyle w:val="Heading3"/>
-      </w:pPr>
-      <w:r>
-        <w:t>Buttons</w:t>
-      </w:r>
-    </w:p>
-    <w:p>
-      <w:pPr>
-        <w:pStyle w:val="Heading4"/>
-      </w:pPr>
-      <w:r>
-        <w:t>Rename</w:t>
-      </w:r>
-    </w:p>
-    <w:p>
-      <w:r>
-        <w:t xml:space="preserve">Displays an input box with the format </w:t>
-      </w:r>
-      <w:r>
-        <w:t>Guide</w:t>
-      </w:r>
-      <w:r>
-        <w:t xml:space="preserve">line of </w:t>
-      </w:r>
-      <w:proofErr w:type="spellStart"/>
-      <w:r>
-        <w:t>lastname</w:t>
-      </w:r>
-      <w:proofErr w:type="spellEnd"/>
-      <w:r>
-        <w:t xml:space="preserve">, </w:t>
-      </w:r>
-      <w:proofErr w:type="spellStart"/>
-      <w:r>
-        <w:t>firstname</w:t>
-      </w:r>
-      <w:proofErr w:type="spellEnd"/>
-      <w:r>
-        <w:t xml:space="preserve"> – code.</w:t>
-      </w:r>
-    </w:p>
-    <w:p>
-      <w:r>
-        <w:t>After ok is clicked on the input box, the selected folder is renamed to the input text.</w:t>
-      </w:r>
-    </w:p>
-    <w:p>
-      <w:pPr>
-        <w:pStyle w:val="Heading4"/>
-      </w:pPr>
-      <w:r>
-        <w:t>Search</w:t>
-      </w:r>
-    </w:p>
-    <w:p>
-      <w:r>
         <w:t>Search will display an input box. Upon clicking ok, the list will be cleared and repopulated with the input text between two * wildcards, looking for any string that matches the text at any location.</w:t>
       </w:r>
     </w:p>
@@ -4514,13 +4143,8 @@
         <w:t>GUI</w:t>
       </w:r>
       <w:r>
-        <w:t xml:space="preserve"> with the path including the selected folder</w:t>
-      </w:r>
-      <w:proofErr w:type="gramStart"/>
-      <w:r>
-        <w:t>:</w:t>
-      </w:r>
-      <w:proofErr w:type="gramEnd"/>
+        <w:t xml:space="preserve"> with the path including the selected folder:</w:t>
+      </w:r>
       <w:r>
         <w:br/>
       </w:r>
@@ -4602,23 +4226,7 @@
         <w:t>Guide</w:t>
       </w:r>
       <w:r>
-        <w:t xml:space="preserve">line of role – </w:t>
-      </w:r>
-      <w:proofErr w:type="spellStart"/>
-      <w:r>
-        <w:t>lastname</w:t>
-      </w:r>
-      <w:proofErr w:type="spellEnd"/>
-      <w:r>
-        <w:t xml:space="preserve">, </w:t>
-      </w:r>
-      <w:proofErr w:type="spellStart"/>
-      <w:r>
-        <w:t>firstname</w:t>
-      </w:r>
-      <w:proofErr w:type="spellEnd"/>
-      <w:r>
-        <w:t>. When ok is clicked, it will rename the selected folder.</w:t>
+        <w:t>line of role – lastname, firstname. When ok is clicked, it will rename the selected folder.</w:t>
       </w:r>
     </w:p>
     <w:p>
@@ -4681,6 +4289,7 @@
         <w:pStyle w:val="Heading3"/>
       </w:pPr>
       <w:r>
+        <w:lastRenderedPageBreak/>
         <w:t>Lists</w:t>
       </w:r>
     </w:p>
@@ -4755,7 +4364,6 @@
         <w:rPr>
           <w:rStyle w:val="ilfuvd"/>
         </w:rPr>
-        <w:lastRenderedPageBreak/>
         <w:t>\\server</w:t>
       </w:r>
       <w:r>
@@ -4875,15 +4483,7 @@
         <w:t>The Select</w:t>
       </w:r>
       <w:r>
-        <w:t xml:space="preserve"> button on the quaternary charts will use the default program to open the selected file using the </w:t>
-      </w:r>
-      <w:proofErr w:type="spellStart"/>
-      <w:r>
-        <w:t>shellexecute</w:t>
-      </w:r>
-      <w:proofErr w:type="spellEnd"/>
-      <w:r>
-        <w:t xml:space="preserve"> command.</w:t>
+        <w:t xml:space="preserve"> button on the quaternary charts will use the default program to open the selected file using the shellexecute command.</w:t>
       </w:r>
     </w:p>
     <w:p>
@@ -4940,15 +4540,7 @@
         <w:t>\\server</w:t>
       </w:r>
       <w:r>
-        <w:t>\hands\caseloads\*worker*\</w:t>
-      </w:r>
-      <w:proofErr w:type="gramStart"/>
-      <w:r>
-        <w:t>caseload.xlsx  (</w:t>
-      </w:r>
-      <w:proofErr w:type="gramEnd"/>
-      <w:r>
-        <w:t xml:space="preserve">doesn’t have to be an excel file, that is just what was in use at this writing – file type is a variable in the main window in each Main </w:t>
+        <w:t xml:space="preserve">\hands\caseloads\*worker*\caseload.xlsx  (doesn’t have to be an excel file, that is just what was in use at this writing – file type is a variable in the main window in each Main </w:t>
       </w:r>
       <w:r>
         <w:t>GUI</w:t>
@@ -5032,6 +4624,7 @@
         <w:pStyle w:val="Heading3"/>
       </w:pPr>
       <w:r>
+        <w:lastRenderedPageBreak/>
         <w:t>Buttons</w:t>
       </w:r>
     </w:p>
@@ -5054,6 +4647,265 @@
       </w:pPr>
       <w:r>
         <w:t>Completed Visits</w:t>
+      </w:r>
+    </w:p>
+    <w:p>
+      <w:pPr>
+        <w:pStyle w:val="Heading3"/>
+      </w:pPr>
+      <w:r>
+        <w:t>Lists</w:t>
+      </w:r>
+    </w:p>
+    <w:p>
+      <w:r>
+        <w:t xml:space="preserve">There is one list in the completed visits archive GUI. It lists contents of the </w:t>
+      </w:r>
+      <w:r>
+        <w:t>\\server\hands\employee</w:t>
+      </w:r>
+      <w:r>
+        <w:t xml:space="preserve"> folders\completed visits directory.</w:t>
+      </w:r>
+    </w:p>
+    <w:p>
+      <w:pPr>
+        <w:pStyle w:val="Heading3"/>
+      </w:pPr>
+      <w:r>
+        <w:t>Buttons</w:t>
+      </w:r>
+    </w:p>
+    <w:p>
+      <w:pPr>
+        <w:pStyle w:val="Heading4"/>
+      </w:pPr>
+      <w:r>
+        <w:t>Open</w:t>
+      </w:r>
+    </w:p>
+    <w:p>
+      <w:r>
+        <w:t>The open button opens the selected item in the Windows default program.</w:t>
+      </w:r>
+    </w:p>
+    <w:p>
+      <w:pPr>
+        <w:pStyle w:val="Heading2"/>
+      </w:pPr>
+      <w:r>
+        <w:t>To Data</w:t>
+      </w:r>
+    </w:p>
+    <w:p>
+      <w:pPr>
+        <w:pStyle w:val="Heading3"/>
+      </w:pPr>
+      <w:r>
+        <w:t>Lists</w:t>
+      </w:r>
+    </w:p>
+    <w:p>
+      <w:r>
+        <w:t xml:space="preserve">There is one list in the “to Data” </w:t>
+      </w:r>
+      <w:r>
+        <w:t>GUI</w:t>
+      </w:r>
+      <w:r>
+        <w:t xml:space="preserve">. It displays the contents of the directory </w:t>
+      </w:r>
+      <w:r>
+        <w:t>\\server\hands\employee</w:t>
+      </w:r>
+      <w:r>
+        <w:t xml:space="preserve"> folders</w:t>
+      </w:r>
+      <w:r>
+        <w:t>\*worker*\to data.</w:t>
+      </w:r>
+    </w:p>
+    <w:p>
+      <w:r>
+        <w:t>Worker variable is set when a worker is selected on the main window</w:t>
+      </w:r>
+    </w:p>
+    <w:p>
+      <w:pPr>
+        <w:pStyle w:val="Heading3"/>
+      </w:pPr>
+      <w:r>
+        <w:t>Buttons</w:t>
+      </w:r>
+    </w:p>
+    <w:p>
+      <w:pPr>
+        <w:pStyle w:val="Heading4"/>
+      </w:pPr>
+      <w:r>
+        <w:t>File to Chart</w:t>
+      </w:r>
+    </w:p>
+    <w:p>
+      <w:r>
+        <w:t xml:space="preserve">Caches the selected file as a variable and launches the “Chart File” </w:t>
+      </w:r>
+      <w:r>
+        <w:t>GUI</w:t>
+      </w:r>
+      <w:r>
+        <w:t>.</w:t>
+      </w:r>
+    </w:p>
+    <w:p>
+      <w:pPr>
+        <w:pStyle w:val="Heading4"/>
+      </w:pPr>
+      <w:r>
+        <w:t>Open</w:t>
+      </w:r>
+    </w:p>
+    <w:p>
+      <w:r>
+        <w:t>Opens the selected file in the windows default program.</w:t>
+      </w:r>
+      <w:r>
+        <w:br/>
+      </w:r>
+      <w:r>
+        <w:t>\\server</w:t>
+      </w:r>
+      <w:r>
+        <w:t>\hands\*worker*\to data\*file*</w:t>
+      </w:r>
+    </w:p>
+    <w:p>
+      <w:pPr>
+        <w:pStyle w:val="Heading4"/>
+      </w:pPr>
+      <w:r>
+        <w:t>Caseload</w:t>
+      </w:r>
+    </w:p>
+    <w:p>
+      <w:pPr>
+        <w:pStyle w:val="NoSpacing"/>
+      </w:pPr>
+      <w:r>
+        <w:t>Opens the caseload of the worker who’s “to data” folder is currently being viewed</w:t>
+      </w:r>
+    </w:p>
+    <w:p>
+      <w:pPr>
+        <w:pStyle w:val="NoSpacing"/>
+      </w:pPr>
+      <w:r>
+        <w:t>\\server</w:t>
+      </w:r>
+      <w:r>
+        <w:t xml:space="preserve">\hands\caseloads\*worker*\caseload.xlsx  (doesn’t have to be an excel file, that is just what was in use at this writing – file type is a variable in the main window in each Main </w:t>
+      </w:r>
+      <w:r>
+        <w:t>GUI</w:t>
+      </w:r>
+      <w:r>
+        <w:t xml:space="preserve"> script)</w:t>
+      </w:r>
+    </w:p>
+    <w:p>
+      <w:pPr>
+        <w:pStyle w:val="Heading4"/>
+      </w:pPr>
+      <w:r>
+        <w:t>Rename</w:t>
+      </w:r>
+    </w:p>
+    <w:p>
+      <w:r>
+        <w:t xml:space="preserve">Prompts with an input box and provides the format </w:t>
+      </w:r>
+      <w:r>
+        <w:t>Guide</w:t>
+      </w:r>
+      <w:r>
+        <w:t xml:space="preserve"> “mm-dd-yyyy lastname, firstname – form”. When OK is pressed, it will rename the selected file to the string that was given to the input box, with .pdf appended to the end.</w:t>
+      </w:r>
+    </w:p>
+    <w:p>
+      <w:pPr>
+        <w:pStyle w:val="Heading4"/>
+      </w:pPr>
+      <w:r>
+        <w:t>Send to Corrections</w:t>
+      </w:r>
+    </w:p>
+    <w:p>
+      <w:r>
+        <w:t xml:space="preserve">Moves the selected file to the </w:t>
+      </w:r>
+      <w:r>
+        <w:t>\\server</w:t>
+      </w:r>
+      <w:r>
+        <w:t>\*worker*\needs</w:t>
+      </w:r>
+      <w:r>
+        <w:t xml:space="preserve"> correction directory. The </w:t>
+      </w:r>
+      <w:r>
+        <w:t>GUI</w:t>
+      </w:r>
+      <w:r>
+        <w:t xml:space="preserve"> will then return to the main window.</w:t>
+      </w:r>
+    </w:p>
+    <w:p>
+      <w:pPr>
+        <w:pStyle w:val="Heading4"/>
+      </w:pPr>
+      <w:r>
+        <w:t>Send to Supervisor</w:t>
+      </w:r>
+    </w:p>
+    <w:p>
+      <w:r>
+        <w:t xml:space="preserve">Moves the selected file to the </w:t>
+      </w:r>
+      <w:r>
+        <w:t>\\server</w:t>
+      </w:r>
+      <w:r>
+        <w:t>\*worker*\to</w:t>
+      </w:r>
+      <w:r>
+        <w:t xml:space="preserve"> supervisor directory, then clears and refreshes the list.</w:t>
+      </w:r>
+    </w:p>
+    <w:p>
+      <w:pPr>
+        <w:pStyle w:val="Heading4"/>
+      </w:pPr>
+      <w:r>
+        <w:t>Submit Survey to Worker for Signature</w:t>
+      </w:r>
+    </w:p>
+    <w:p>
+      <w:r>
+        <w:t xml:space="preserve">Saves the worker and selected file as variables and passes them onto the DataSurveySign </w:t>
+      </w:r>
+      <w:r>
+        <w:t>GUI</w:t>
+      </w:r>
+      <w:r>
+        <w:t>.</w:t>
+      </w:r>
+    </w:p>
+    <w:p>
+      <w:pPr>
+        <w:pStyle w:val="Heading2"/>
+      </w:pPr>
+      <w:r>
+        <w:t>Completed Visit Archive</w:t>
       </w:r>
     </w:p>
     <w:p>
@@ -5073,7 +4925,7 @@
         <w:t>\\server\hands\employee</w:t>
       </w:r>
       <w:r>
-        <w:t xml:space="preserve"> folders\completed visits directory.</w:t>
+        <w:t xml:space="preserve"> folders\completed visits archive directory.</w:t>
       </w:r>
     </w:p>
     <w:p>
@@ -5094,7 +4946,20 @@
     </w:p>
     <w:p>
       <w:r>
-        <w:t>The open button opens the selected item in the Windows default program.</w:t>
+        <w:t>When the opened button is pressed, the computer will determine if the selected item is a file or folder. If it is a folder, the list will be cleared, and the contents of that folder will be displayed. This only works for 1 layer in this GUI. If the item is a file, it uses the Windows default program to open the file.</w:t>
+      </w:r>
+    </w:p>
+    <w:p>
+      <w:pPr>
+        <w:pStyle w:val="Heading1"/>
+      </w:pPr>
+      <w:r>
+        <w:t>Referral GUI</w:t>
+      </w:r>
+    </w:p>
+    <w:p>
+      <w:r>
+        <w:t>Unlike the other GUIs, the referral GUI is completely self-contained, rather than being broken into multiple files.</w:t>
       </w:r>
     </w:p>
     <w:p>
@@ -5102,40 +4967,7 @@
         <w:pStyle w:val="Heading2"/>
       </w:pPr>
       <w:r>
-        <w:t>To Data</w:t>
-      </w:r>
-    </w:p>
-    <w:p>
-      <w:pPr>
-        <w:pStyle w:val="Heading3"/>
-      </w:pPr>
-      <w:r>
-        <w:t>Lists</w:t>
-      </w:r>
-    </w:p>
-    <w:p>
-      <w:r>
-        <w:t xml:space="preserve">There is one list in the “to Data” </w:t>
-      </w:r>
-      <w:r>
-        <w:t>GUI</w:t>
-      </w:r>
-      <w:r>
-        <w:t xml:space="preserve">. It displays the contents of the directory </w:t>
-      </w:r>
-      <w:r>
-        <w:t>\\server\hands\employee</w:t>
-      </w:r>
-      <w:r>
-        <w:t xml:space="preserve"> folders</w:t>
-      </w:r>
-      <w:r>
-        <w:t>\*worker*\to data.</w:t>
-      </w:r>
-    </w:p>
-    <w:p>
-      <w:r>
-        <w:t>Worker variable is set when a worker is selected on the main window</w:t>
+        <w:t>Main Window</w:t>
       </w:r>
     </w:p>
     <w:p>
@@ -5151,15 +4983,114 @@
         <w:pStyle w:val="Heading4"/>
       </w:pPr>
       <w:r>
-        <w:t>File to Chart</w:t>
-      </w:r>
-    </w:p>
-    <w:p>
-      <w:r>
-        <w:t xml:space="preserve">Caches the selected file as a variable and launches the “Chart File” </w:t>
-      </w:r>
-      <w:r>
-        <w:t>GUI</w:t>
+        <w:t>“County” Pending</w:t>
+      </w:r>
+    </w:p>
+    <w:p>
+      <w:r>
+        <w:t>The county pending buttons each saves the respective county as a variable, then launches the pending referral GUI. Each button is followed by a label that lists the number of .pdf files in its respective location.</w:t>
+      </w:r>
+    </w:p>
+    <w:p>
+      <w:pPr>
+        <w:pStyle w:val="Heading4"/>
+      </w:pPr>
+      <w:r>
+        <w:t>“County” Updates</w:t>
+      </w:r>
+    </w:p>
+    <w:p>
+      <w:r>
+        <w:t>The County updates buttons each saves the respective county as a variable then launches the updated referrals GUI. Each button is preceded by a label that lists the number of .pdf files in its respective location.</w:t>
+      </w:r>
+    </w:p>
+    <w:p>
+      <w:pPr>
+        <w:pStyle w:val="Heading4"/>
+      </w:pPr>
+      <w:r>
+        <w:t>Synchronize</w:t>
+      </w:r>
+    </w:p>
+    <w:p>
+      <w:r>
+        <w:t>Uses Free File Sync to synchronize the referrals to c:\users\%username%\documents\hands\referrals. This is primarily used by RN/SWs so they can have access to the information while they are out of the office.</w:t>
+      </w:r>
+    </w:p>
+    <w:p>
+      <w:pPr>
+        <w:pStyle w:val="Heading4"/>
+      </w:pPr>
+      <w:r>
+        <w:t>Current Log</w:t>
+      </w:r>
+    </w:p>
+    <w:p>
+      <w:r>
+        <w:t xml:space="preserve">Uses the shell execute command to launch </w:t>
+      </w:r>
+      <w:r>
+        <w:t>\\server\hands\referrals\referral log.xlsx</w:t>
+      </w:r>
+      <w:r>
+        <w:t xml:space="preserve"> in the default program</w:t>
+      </w:r>
+    </w:p>
+    <w:p>
+      <w:pPr>
+        <w:pStyle w:val="Heading4"/>
+      </w:pPr>
+      <w:r>
+        <w:t>Previous Log</w:t>
+      </w:r>
+    </w:p>
+    <w:p>
+      <w:r>
+        <w:t>Uses</w:t>
+      </w:r>
+      <w:r>
+        <w:t xml:space="preserve"> </w:t>
+      </w:r>
+      <w:r>
+        <w:t xml:space="preserve">the shell execute command to launch </w:t>
+      </w:r>
+      <w:r>
+        <w:t>\\server\hands\referrals\previous referral log.xlsx</w:t>
+      </w:r>
+      <w:r>
+        <w:t xml:space="preserve"> in the default program.</w:t>
+      </w:r>
+    </w:p>
+    <w:p>
+      <w:pPr>
+        <w:pStyle w:val="Heading4"/>
+      </w:pPr>
+      <w:r>
+        <w:t>Archive Log</w:t>
+      </w:r>
+    </w:p>
+    <w:p>
+      <w:r>
+        <w:t>Moves the previous referral log into the Log Archive, and renames it to the year it represents. Renames the current referral log to previous referral log, and copies a blank referral log to be used as the current for the coming year. The blank is stored in \\server\hands\gui.</w:t>
+      </w:r>
+    </w:p>
+    <w:p>
+      <w:pPr>
+        <w:pStyle w:val="Heading4"/>
+      </w:pPr>
+      <w:r>
+        <w:t>Log Archive</w:t>
+      </w:r>
+    </w:p>
+    <w:p>
+      <w:r>
+        <w:t>Opens the Log Archive</w:t>
+      </w:r>
+      <w:r>
+        <w:t xml:space="preserve"> Landing</w:t>
+      </w:r>
+      <w:r>
+        <w:t xml:space="preserve"> GUI</w:t>
       </w:r>
       <w:r>
         <w:t>.</w:t>
@@ -5170,187 +5101,18 @@
         <w:pStyle w:val="Heading4"/>
       </w:pPr>
       <w:r>
-        <w:t>Open</w:t>
-      </w:r>
-    </w:p>
-    <w:p>
-      <w:r>
-        <w:t>Opens the selected file in the windows default program.</w:t>
-      </w:r>
-      <w:r>
-        <w:br/>
-      </w:r>
-      <w:r>
-        <w:t>\\server</w:t>
-      </w:r>
-      <w:r>
-        <w:t>\hands\*worker*\to data\*file*</w:t>
-      </w:r>
-    </w:p>
-    <w:p>
-      <w:pPr>
-        <w:pStyle w:val="Heading4"/>
-      </w:pPr>
-      <w:r>
-        <w:t>Caseload</w:t>
-      </w:r>
-    </w:p>
-    <w:p>
-      <w:pPr>
-        <w:pStyle w:val="NoSpacing"/>
-      </w:pPr>
-      <w:r>
-        <w:t>Opens the caseload of the worker who’s “to data” folder is currently being viewed</w:t>
-      </w:r>
-    </w:p>
-    <w:p>
-      <w:pPr>
-        <w:pStyle w:val="NoSpacing"/>
-      </w:pPr>
-      <w:r>
-        <w:t>\\server</w:t>
-      </w:r>
-      <w:r>
-        <w:t>\hands\caseloads\*worker*\</w:t>
-      </w:r>
-      <w:proofErr w:type="gramStart"/>
-      <w:r>
-        <w:t>caseload.xlsx  (</w:t>
-      </w:r>
-      <w:proofErr w:type="gramEnd"/>
-      <w:r>
-        <w:t xml:space="preserve">doesn’t have to be an excel file, that is just what was in use at this writing – file type is a variable in the main window in each Main </w:t>
-      </w:r>
-      <w:r>
-        <w:t>GUI</w:t>
-      </w:r>
-      <w:r>
-        <w:t xml:space="preserve"> script)</w:t>
-      </w:r>
-    </w:p>
-    <w:p>
-      <w:pPr>
-        <w:pStyle w:val="Heading4"/>
-      </w:pPr>
-      <w:r>
-        <w:t>Rename</w:t>
-      </w:r>
-    </w:p>
-    <w:p>
-      <w:r>
-        <w:t xml:space="preserve">Prompts with an input box and provides the format </w:t>
-      </w:r>
-      <w:r>
-        <w:t>Guide</w:t>
-      </w:r>
-      <w:r>
-        <w:t xml:space="preserve"> “mm-</w:t>
-      </w:r>
-      <w:proofErr w:type="spellStart"/>
-      <w:r>
-        <w:t>dd</w:t>
-      </w:r>
-      <w:proofErr w:type="spellEnd"/>
-      <w:r>
-        <w:t>-</w:t>
-      </w:r>
-      <w:proofErr w:type="spellStart"/>
-      <w:r>
-        <w:t>yyyy</w:t>
-      </w:r>
-      <w:proofErr w:type="spellEnd"/>
-      <w:r>
-        <w:t xml:space="preserve"> </w:t>
-      </w:r>
-      <w:proofErr w:type="spellStart"/>
-      <w:r>
-        <w:t>lastname</w:t>
-      </w:r>
-      <w:proofErr w:type="spellEnd"/>
-      <w:r>
-        <w:t xml:space="preserve">, </w:t>
-      </w:r>
-      <w:proofErr w:type="spellStart"/>
-      <w:r>
-        <w:t>firstname</w:t>
-      </w:r>
-      <w:proofErr w:type="spellEnd"/>
-      <w:r>
-        <w:t xml:space="preserve"> – form”. When OK is pressed, it will rename the selected file to the string that was given to the input box, with .pdf appended to the end.</w:t>
-      </w:r>
-    </w:p>
-    <w:p>
-      <w:pPr>
-        <w:pStyle w:val="Heading4"/>
-      </w:pPr>
-      <w:r>
-        <w:t>Send to Corrections</w:t>
-      </w:r>
-    </w:p>
-    <w:p>
-      <w:r>
-        <w:t xml:space="preserve">Moves the selected file to the </w:t>
-      </w:r>
-      <w:r>
-        <w:t>\\server</w:t>
-      </w:r>
-      <w:r>
-        <w:t>\*worker*\needs</w:t>
-      </w:r>
-      <w:r>
-        <w:t xml:space="preserve"> correction directory. The </w:t>
-      </w:r>
-      <w:r>
-        <w:t>GUI</w:t>
-      </w:r>
-      <w:r>
-        <w:t xml:space="preserve"> will then return to the main window.</w:t>
-      </w:r>
-    </w:p>
-    <w:p>
-      <w:pPr>
-        <w:pStyle w:val="Heading4"/>
-      </w:pPr>
-      <w:r>
-        <w:t>Send to Supervisor</w:t>
-      </w:r>
-    </w:p>
-    <w:p>
-      <w:r>
-        <w:t xml:space="preserve">Moves the selected file to the </w:t>
-      </w:r>
-      <w:r>
-        <w:t>\\server</w:t>
-      </w:r>
-      <w:r>
-        <w:t>\*worker*\to</w:t>
-      </w:r>
-      <w:r>
-        <w:t xml:space="preserve"> supervisor directory, then clears and refreshes the list.</w:t>
-      </w:r>
-    </w:p>
-    <w:p>
-      <w:pPr>
-        <w:pStyle w:val="Heading4"/>
-      </w:pPr>
-      <w:r>
-        <w:t>Submit Survey to Worker for Signature</w:t>
-      </w:r>
-    </w:p>
-    <w:p>
-      <w:r>
-        <w:t xml:space="preserve">Saves the worker and selected file as variables and passes them onto the </w:t>
-      </w:r>
-      <w:proofErr w:type="spellStart"/>
-      <w:r>
-        <w:t>DataSurveySign</w:t>
-      </w:r>
-      <w:proofErr w:type="spellEnd"/>
-      <w:r>
-        <w:t xml:space="preserve"> </w:t>
-      </w:r>
-      <w:r>
-        <w:t>GUI</w:t>
+        <w:t>Referral Archive</w:t>
+      </w:r>
+    </w:p>
+    <w:p>
+      <w:r>
+        <w:t>Opens the Referral Archive</w:t>
+      </w:r>
+      <w:r>
+        <w:t xml:space="preserve"> Landing</w:t>
+      </w:r>
+      <w:r>
+        <w:t xml:space="preserve"> GUI</w:t>
       </w:r>
       <w:r>
         <w:t>.</w:t>
@@ -5358,63 +5120,36 @@
     </w:p>
     <w:p>
       <w:pPr>
-        <w:pStyle w:val="Heading2"/>
-      </w:pPr>
-      <w:r>
-        <w:t>Completed Visit Archive</w:t>
-      </w:r>
-    </w:p>
-    <w:p>
-      <w:pPr>
-        <w:pStyle w:val="Heading3"/>
-      </w:pPr>
-      <w:r>
-        <w:t>Lists</w:t>
-      </w:r>
-    </w:p>
-    <w:p>
-      <w:r>
-        <w:t xml:space="preserve">There is one list in the completed visits archive GUI. It lists contents of the </w:t>
-      </w:r>
-      <w:r>
-        <w:t>\\server\hands\employee</w:t>
-      </w:r>
-      <w:r>
-        <w:t xml:space="preserve"> folders\completed visits </w:t>
-      </w:r>
-      <w:r>
-        <w:t xml:space="preserve">archive </w:t>
-      </w:r>
-      <w:r>
-        <w:t>directory.</w:t>
-      </w:r>
-    </w:p>
-    <w:p>
-      <w:pPr>
-        <w:pStyle w:val="Heading3"/>
-      </w:pPr>
-      <w:r>
-        <w:lastRenderedPageBreak/>
-        <w:t>Buttons</w:t>
-      </w:r>
-    </w:p>
-    <w:p>
-      <w:pPr>
-        <w:pStyle w:val="Heading4"/>
-      </w:pPr>
-      <w:r>
-        <w:t>Open</w:t>
-      </w:r>
-    </w:p>
-    <w:p>
-      <w:r>
-        <w:t>When the opened button is pressed, the computer will determine if the selected item is a file or folder. If it is a folder, the list will be cleared, and the contents of that folder will be displayed. This only works for 1 layer in this GUI. If the item is a file, it uses the Windows default program to open the file.</w:t>
-      </w:r>
-    </w:p>
-    <w:p/>
-    <w:p/>
-    <w:p/>
-    <w:p/>
+        <w:pStyle w:val="Heading4"/>
+      </w:pPr>
+      <w:r>
+        <w:t>Permanent</w:t>
+      </w:r>
+      <w:r>
+        <w:t xml:space="preserve"> Archive</w:t>
+      </w:r>
+    </w:p>
+    <w:p>
+      <w:r>
+        <w:t>Opens the Permanent Referral Archive</w:t>
+      </w:r>
+      <w:r>
+        <w:t xml:space="preserve"> Landing GUI.</w:t>
+      </w:r>
+    </w:p>
+    <w:p>
+      <w:pPr>
+        <w:pStyle w:val="Heading4"/>
+      </w:pPr>
+      <w:r>
+        <w:t>Import</w:t>
+      </w:r>
+    </w:p>
+    <w:p>
+      <w:r>
+        <w:t>Opens the Referral Import GUI.</w:t>
+      </w:r>
+    </w:p>
     <w:p/>
     <w:sectPr>
       <w:pgSz w:w="12240" w:h="15840"/>

</xml_diff>